<commit_message>
lock on many attempts
</commit_message>
<xml_diff>
--- a/Prototype_Project3.docx
+++ b/Prototype_Project3.docx
@@ -38,7 +38,31 @@
     </w:p>
     <w:p>
       <w:r>
-        <w:t xml:space="preserve">Creators of contests will be able to tag their contest. </w:t>
+        <w:t>Creators of contests will be able to</w:t>
+      </w:r>
+      <w:r>
+        <w:t xml:space="preserve"> add</w:t>
+      </w:r>
+      <w:r>
+        <w:t xml:space="preserve"> tag</w:t>
+      </w:r>
+      <w:r>
+        <w:t>s to</w:t>
+      </w:r>
+      <w:r>
+        <w:t xml:space="preserve"> their contest</w:t>
+      </w:r>
+      <w:r>
+        <w:t xml:space="preserve"> when creating it</w:t>
+      </w:r>
+      <w:r>
+        <w:t>.</w:t>
+      </w:r>
+      <w:r>
+        <w:t xml:space="preserve"> Currently, creators can do this, but they do not know what tags already exist. I hope to add something like a dropdown menu which displays the current tags in existence. </w:t>
+      </w:r>
+      <w:r>
+        <w:t xml:space="preserve"> </w:t>
       </w:r>
     </w:p>
     <w:p>
@@ -53,6 +77,9 @@
       <w:r>
         <w:t>Users will be able to search contests using different criteria including tags, deadlines, or reward amount.</w:t>
       </w:r>
+      <w:r>
+        <w:t xml:space="preserve"> They will be able to both filter based on these criteria and sort based on name, reward, and deadline.</w:t>
+      </w:r>
     </w:p>
     <w:p>
       <w:pPr>
@@ -64,7 +91,15 @@
     </w:p>
     <w:p>
       <w:r>
-        <w:t>There will be a forgot password button which the user can click to have an email sent to them. This will allow them to reset their password. In addition, if too many attempts are made with a username, the account will be locked and an email will be sent to unlock the account.</w:t>
+        <w:t>There will be a forgot password button which the user can click to allow them to reset their password. In addition, if too many attempts are made with a username, the account will be locked and an email will be sent to unlock the account.</w:t>
+      </w:r>
+      <w:r>
+        <w:t xml:space="preserve"> Currently, the account</w:t>
+      </w:r>
+      <w:bookmarkStart w:id="0" w:name="_GoBack"/>
+      <w:bookmarkEnd w:id="0"/>
+      <w:r>
+        <w:t xml:space="preserve"> is locked on too many login attempts and an email is sent to unlock the account. The feature of resetting their password is not implemented yet.</w:t>
       </w:r>
     </w:p>
     <w:p>
@@ -79,8 +114,6 @@
       <w:r>
         <w:t>This is a stretch goal. I want the user to be able to upload entries rather than just type them out.</w:t>
       </w:r>
-      <w:bookmarkStart w:id="0" w:name="_GoBack"/>
-      <w:bookmarkEnd w:id="0"/>
     </w:p>
     <w:sectPr>
       <w:pgSz w:w="12240" w:h="15840"/>

</xml_diff>

<commit_message>
Password Reset and Sort
</commit_message>
<xml_diff>
--- a/Prototype_Project3.docx
+++ b/Prototype_Project3.docx
@@ -18,13 +18,27 @@
     <w:p>
       <w:pPr>
         <w:pStyle w:val="Heading2"/>
+        <w:rPr>
+          <w:strike/>
+        </w:rPr>
       </w:pPr>
       <w:r>
+        <w:rPr>
+          <w:strike/>
+        </w:rPr>
         <w:t>Email Validation</w:t>
       </w:r>
     </w:p>
     <w:p>
-      <w:r>
+      <w:pPr>
+        <w:rPr>
+          <w:strike/>
+        </w:rPr>
+      </w:pPr>
+      <w:r>
+        <w:rPr>
+          <w:strike/>
+        </w:rPr>
         <w:t>Email validation has been added. When signing up for an account, an email is sent to the provided address. The user must then click on a link which is sent in the email to validate their account before they are allowed to access the content of the app.</w:t>
       </w:r>
     </w:p>
@@ -59,7 +73,12 @@
         <w:t>.</w:t>
       </w:r>
       <w:r>
-        <w:t xml:space="preserve"> Currently, creators can do this, but they do not know what tags already exist. I hope to add something like a dropdown menu which displays the current tags in existence. </w:t>
+        <w:t xml:space="preserve"> Currently, creators can do this, but they do not know what tags already exist. I hope to add something like a dropdown menu which displays the current tags in </w:t>
+      </w:r>
+      <w:bookmarkStart w:id="0" w:name="_GoBack"/>
+      <w:bookmarkEnd w:id="0"/>
+      <w:r>
+        <w:t xml:space="preserve">existence. </w:t>
       </w:r>
       <w:r>
         <w:t xml:space="preserve"> </w:t>
@@ -75,31 +94,83 @@
     </w:p>
     <w:p>
       <w:r>
+        <w:rPr>
+          <w:strike/>
+        </w:rPr>
         <w:t>Users will be able to search contests using different criteria including tags, deadlines, or reward amount.</w:t>
       </w:r>
       <w:r>
-        <w:t xml:space="preserve"> They will be able to both filter based on these criteria and sort based on name, reward, and deadline.</w:t>
+        <w:rPr>
+          <w:strike/>
+        </w:rPr>
+        <w:t xml:space="preserve"> </w:t>
+      </w:r>
+      <w:r>
+        <w:t xml:space="preserve">They will be able to both </w:t>
+      </w:r>
+      <w:proofErr w:type="gramStart"/>
+      <w:r>
+        <w:t>filter</w:t>
+      </w:r>
+      <w:proofErr w:type="gramEnd"/>
+      <w:r>
+        <w:t xml:space="preserve"> based on these criteria </w:t>
+      </w:r>
+      <w:r>
+        <w:rPr>
+          <w:strike/>
+        </w:rPr>
+        <w:t>and sort based on name, reward, and deadline</w:t>
+      </w:r>
+      <w:r>
+        <w:t>.</w:t>
       </w:r>
     </w:p>
     <w:p>
       <w:pPr>
         <w:pStyle w:val="Heading2"/>
+        <w:rPr>
+          <w:strike/>
+        </w:rPr>
       </w:pPr>
       <w:r>
+        <w:rPr>
+          <w:strike/>
+        </w:rPr>
         <w:t xml:space="preserve"> Forgot Password/Too many attempts</w:t>
       </w:r>
     </w:p>
     <w:p>
-      <w:r>
+      <w:pPr>
+        <w:rPr>
+          <w:strike/>
+        </w:rPr>
+      </w:pPr>
+      <w:r>
+        <w:rPr>
+          <w:strike/>
+        </w:rPr>
         <w:t>There will be a forgot password button which the user can click to allow them to reset their password. In addition, if too many attempts are made with a username, the account will be locked and an email will be sent to unlock the account.</w:t>
       </w:r>
       <w:r>
-        <w:t xml:space="preserve"> Currently, the account</w:t>
-      </w:r>
-      <w:bookmarkStart w:id="0" w:name="_GoBack"/>
-      <w:bookmarkEnd w:id="0"/>
-      <w:r>
-        <w:t xml:space="preserve"> is locked on too many login attempts and an email is sent to unlock the account. The feature of resetting their password is not implemented yet.</w:t>
+        <w:rPr>
+          <w:strike/>
+        </w:rPr>
+        <w:t xml:space="preserve"> Currently, the account is locked on too many </w:t>
+      </w:r>
+      <w:proofErr w:type="gramStart"/>
+      <w:r>
+        <w:rPr>
+          <w:strike/>
+        </w:rPr>
+        <w:t>login</w:t>
+      </w:r>
+      <w:proofErr w:type="gramEnd"/>
+      <w:r>
+        <w:rPr>
+          <w:strike/>
+        </w:rPr>
+        <w:t xml:space="preserve"> attempts and an email is sent to unlock the account. The feature of resetting their password is not implemented yet.</w:t>
       </w:r>
     </w:p>
     <w:p>

</xml_diff>